<commit_message>
Final stage clean ups
</commit_message>
<xml_diff>
--- a/SYSTEM DOCUMENTATION/SYSTEM DOCUMENTATION.docx
+++ b/SYSTEM DOCUMENTATION/SYSTEM DOCUMENTATION.docx
@@ -60,160 +60,91 @@
         </w:numPr>
       </w:pPr>
       <w:r>
-        <w:t xml:space="preserve">Average for </w:t>
-      </w:r>
-      <w:r>
-        <w:t>original P</w:t>
-      </w:r>
-      <w:r>
-        <w:t>rincipal</w:t>
-      </w:r>
-      <w:r>
-        <w:t xml:space="preserve"> </w:t>
-      </w:r>
-      <w:r>
-        <w:t>amount</w:t>
-      </w:r>
-    </w:p>
-    <w:p>
-      <w:pPr>
-        <w:pStyle w:val="ListParagraph"/>
-        <w:numPr>
-          <w:ilvl w:val="0"/>
-          <w:numId w:val="1"/>
-        </w:numPr>
-      </w:pPr>
-      <w:r>
-        <w:t xml:space="preserve">Average for </w:t>
-      </w:r>
-      <w:r>
-        <w:t>cancelled amount</w:t>
-      </w:r>
-    </w:p>
-    <w:p>
-      <w:pPr>
-        <w:pStyle w:val="ListParagraph"/>
-        <w:numPr>
-          <w:ilvl w:val="0"/>
-          <w:numId w:val="1"/>
-        </w:numPr>
-      </w:pPr>
-      <w:r>
-        <w:t xml:space="preserve">Average for </w:t>
-      </w:r>
-      <w:r>
-        <w:t>undisbursed amount</w:t>
-      </w:r>
-    </w:p>
-    <w:p>
-      <w:pPr>
-        <w:pStyle w:val="ListParagraph"/>
-        <w:numPr>
-          <w:ilvl w:val="0"/>
-          <w:numId w:val="1"/>
-        </w:numPr>
-      </w:pPr>
-      <w:r>
-        <w:t xml:space="preserve">Average for </w:t>
-      </w:r>
-      <w:r>
-        <w:t>disbursed amount</w:t>
-      </w:r>
-    </w:p>
-    <w:p>
-      <w:pPr>
-        <w:pStyle w:val="ListParagraph"/>
-        <w:numPr>
-          <w:ilvl w:val="0"/>
-          <w:numId w:val="1"/>
-        </w:numPr>
-      </w:pPr>
-      <w:r>
-        <w:t xml:space="preserve">Average for </w:t>
-      </w:r>
-      <w:r>
-        <w:t>R</w:t>
-      </w:r>
-      <w:r>
-        <w:t>epaid</w:t>
-      </w:r>
-      <w:r>
-        <w:t xml:space="preserve"> T</w:t>
-      </w:r>
-      <w:r>
-        <w:t>o</w:t>
-      </w:r>
-      <w:r>
-        <w:t xml:space="preserve"> IBRD</w:t>
-      </w:r>
-    </w:p>
-    <w:p>
-      <w:pPr>
-        <w:pStyle w:val="ListParagraph"/>
-        <w:numPr>
-          <w:ilvl w:val="0"/>
-          <w:numId w:val="1"/>
-        </w:numPr>
-      </w:pPr>
-      <w:r>
-        <w:t xml:space="preserve">Average for </w:t>
-      </w:r>
-      <w:r>
-        <w:t>D</w:t>
-      </w:r>
-      <w:r>
-        <w:t>ue</w:t>
-      </w:r>
-      <w:r>
-        <w:t xml:space="preserve"> To IBRD</w:t>
-      </w:r>
-    </w:p>
-    <w:p>
-      <w:pPr>
-        <w:pStyle w:val="ListParagraph"/>
-        <w:numPr>
-          <w:ilvl w:val="0"/>
-          <w:numId w:val="1"/>
-        </w:numPr>
-      </w:pPr>
-      <w:r>
-        <w:t xml:space="preserve">Average for </w:t>
-      </w:r>
-      <w:r>
-        <w:t>E</w:t>
-      </w:r>
-      <w:r>
-        <w:t>xchange</w:t>
-      </w:r>
-      <w:r>
-        <w:t xml:space="preserve"> A</w:t>
-      </w:r>
-      <w:r>
-        <w:t>djustment</w:t>
-      </w:r>
-    </w:p>
-    <w:p>
-      <w:pPr>
-        <w:pStyle w:val="ListParagraph"/>
-        <w:numPr>
-          <w:ilvl w:val="0"/>
-          <w:numId w:val="1"/>
-        </w:numPr>
-      </w:pPr>
-      <w:r>
-        <w:t xml:space="preserve">Average for </w:t>
-      </w:r>
-      <w:r>
-        <w:t>S</w:t>
-      </w:r>
-      <w:r>
-        <w:t>old</w:t>
-      </w:r>
-      <w:r>
-        <w:t xml:space="preserve"> </w:t>
-      </w:r>
-      <w:r>
-        <w:t>3</w:t>
+        <w:t>Average for original Principal amount</w:t>
+      </w:r>
+    </w:p>
+    <w:p>
+      <w:pPr>
+        <w:pStyle w:val="ListParagraph"/>
+        <w:numPr>
+          <w:ilvl w:val="0"/>
+          <w:numId w:val="1"/>
+        </w:numPr>
+      </w:pPr>
+      <w:r>
+        <w:t>Average for cancelled amount</w:t>
+      </w:r>
+    </w:p>
+    <w:p>
+      <w:pPr>
+        <w:pStyle w:val="ListParagraph"/>
+        <w:numPr>
+          <w:ilvl w:val="0"/>
+          <w:numId w:val="1"/>
+        </w:numPr>
+      </w:pPr>
+      <w:r>
+        <w:t>Average for undisbursed amount</w:t>
+      </w:r>
+    </w:p>
+    <w:p>
+      <w:pPr>
+        <w:pStyle w:val="ListParagraph"/>
+        <w:numPr>
+          <w:ilvl w:val="0"/>
+          <w:numId w:val="1"/>
+        </w:numPr>
+      </w:pPr>
+      <w:r>
+        <w:t>Average for disbursed amount</w:t>
+      </w:r>
+    </w:p>
+    <w:p>
+      <w:pPr>
+        <w:pStyle w:val="ListParagraph"/>
+        <w:numPr>
+          <w:ilvl w:val="0"/>
+          <w:numId w:val="1"/>
+        </w:numPr>
+      </w:pPr>
+      <w:r>
+        <w:t>Average for Repaid To IBRD</w:t>
+      </w:r>
+    </w:p>
+    <w:p>
+      <w:pPr>
+        <w:pStyle w:val="ListParagraph"/>
+        <w:numPr>
+          <w:ilvl w:val="0"/>
+          <w:numId w:val="1"/>
+        </w:numPr>
+      </w:pPr>
+      <w:r>
+        <w:t>Average for Due To IBRD</w:t>
+      </w:r>
+    </w:p>
+    <w:p>
+      <w:pPr>
+        <w:pStyle w:val="ListParagraph"/>
+        <w:numPr>
+          <w:ilvl w:val="0"/>
+          <w:numId w:val="1"/>
+        </w:numPr>
+      </w:pPr>
+      <w:r>
+        <w:t>Average for Exchange Adjustment</w:t>
+      </w:r>
+    </w:p>
+    <w:p>
+      <w:pPr>
+        <w:pStyle w:val="ListParagraph"/>
+        <w:numPr>
+          <w:ilvl w:val="0"/>
+          <w:numId w:val="1"/>
+        </w:numPr>
+      </w:pPr>
+      <w:r>
+        <w:t>Average for Sold 3</w:t>
       </w:r>
       <w:r>
         <w:rPr>
@@ -222,31 +153,19 @@
         <w:t>rd</w:t>
       </w:r>
       <w:r>
-        <w:t xml:space="preserve"> P</w:t>
-      </w:r>
-      <w:r>
-        <w:t>arty</w:t>
-      </w:r>
-    </w:p>
-    <w:p>
-      <w:pPr>
-        <w:pStyle w:val="ListParagraph"/>
-        <w:numPr>
-          <w:ilvl w:val="0"/>
-          <w:numId w:val="1"/>
-        </w:numPr>
-      </w:pPr>
-      <w:r>
-        <w:t xml:space="preserve">Average for </w:t>
-      </w:r>
-      <w:r>
-        <w:t>R</w:t>
-      </w:r>
-      <w:r>
-        <w:t>epaid</w:t>
-      </w:r>
-      <w:r>
-        <w:t xml:space="preserve"> 3</w:t>
+        <w:t xml:space="preserve"> Party</w:t>
+      </w:r>
+    </w:p>
+    <w:p>
+      <w:pPr>
+        <w:pStyle w:val="ListParagraph"/>
+        <w:numPr>
+          <w:ilvl w:val="0"/>
+          <w:numId w:val="1"/>
+        </w:numPr>
+      </w:pPr>
+      <w:r>
+        <w:t>Average for Repaid 3</w:t>
       </w:r>
       <w:r>
         <w:rPr>
@@ -255,28 +174,19 @@
         <w:t>rd</w:t>
       </w:r>
       <w:r>
-        <w:t xml:space="preserve"> P</w:t>
-      </w:r>
-      <w:r>
-        <w:t>arty</w:t>
-      </w:r>
-    </w:p>
-    <w:p>
-      <w:pPr>
-        <w:pStyle w:val="ListParagraph"/>
-        <w:numPr>
-          <w:ilvl w:val="0"/>
-          <w:numId w:val="1"/>
-        </w:numPr>
-      </w:pPr>
-      <w:r>
-        <w:t>Average for due</w:t>
-      </w:r>
-      <w:r>
-        <w:t xml:space="preserve"> </w:t>
-      </w:r>
-      <w:r>
-        <w:t>3</w:t>
+        <w:t xml:space="preserve"> Party</w:t>
+      </w:r>
+    </w:p>
+    <w:p>
+      <w:pPr>
+        <w:pStyle w:val="ListParagraph"/>
+        <w:numPr>
+          <w:ilvl w:val="0"/>
+          <w:numId w:val="1"/>
+        </w:numPr>
+      </w:pPr>
+      <w:r>
+        <w:t>Average for due 3</w:t>
       </w:r>
       <w:r>
         <w:rPr>
@@ -285,34 +195,19 @@
         <w:t>rd</w:t>
       </w:r>
       <w:r>
-        <w:t xml:space="preserve"> P</w:t>
-      </w:r>
-      <w:r>
-        <w:t>arty</w:t>
-      </w:r>
-    </w:p>
-    <w:p>
-      <w:pPr>
-        <w:pStyle w:val="ListParagraph"/>
-        <w:numPr>
-          <w:ilvl w:val="0"/>
-          <w:numId w:val="1"/>
-        </w:numPr>
-      </w:pPr>
-      <w:r>
-        <w:t xml:space="preserve">Average for </w:t>
-      </w:r>
-      <w:r>
-        <w:t>L</w:t>
-      </w:r>
-      <w:r>
-        <w:t>oans</w:t>
-      </w:r>
-      <w:r>
-        <w:t xml:space="preserve"> H</w:t>
-      </w:r>
-      <w:r>
-        <w:t>eld</w:t>
+        <w:t xml:space="preserve"> Party</w:t>
+      </w:r>
+    </w:p>
+    <w:p>
+      <w:pPr>
+        <w:pStyle w:val="ListParagraph"/>
+        <w:numPr>
+          <w:ilvl w:val="0"/>
+          <w:numId w:val="1"/>
+        </w:numPr>
+      </w:pPr>
+      <w:r>
+        <w:t>Average for Loans Held</w:t>
       </w:r>
     </w:p>
     <w:p>
@@ -336,13 +231,7 @@
         </w:numPr>
       </w:pPr>
       <w:r>
-        <w:t xml:space="preserve">Loans </w:t>
-      </w:r>
-      <w:r>
-        <w:t>taken</w:t>
-      </w:r>
-      <w:r>
-        <w:t xml:space="preserve"> by each Country</w:t>
+        <w:t>Loans taken by each Country</w:t>
       </w:r>
     </w:p>
     <w:p>
@@ -430,6 +319,96 @@
       </w:r>
     </w:p>
     <w:p>
+      <w:pPr>
+        <w:rPr>
+          <w:b/>
+          <w:bCs/>
+          <w:u w:val="single"/>
+        </w:rPr>
+      </w:pPr>
+      <w:r>
+        <w:rPr>
+          <w:b/>
+          <w:bCs/>
+          <w:u w:val="single"/>
+        </w:rPr>
+        <w:t>TOOLS</w:t>
+      </w:r>
+      <w:r>
+        <w:rPr>
+          <w:b/>
+          <w:bCs/>
+          <w:u w:val="single"/>
+        </w:rPr>
+        <w:t xml:space="preserve"> AND RESOURCES</w:t>
+      </w:r>
+      <w:r>
+        <w:rPr>
+          <w:b/>
+          <w:bCs/>
+          <w:u w:val="single"/>
+        </w:rPr>
+        <w:t xml:space="preserve"> USED</w:t>
+      </w:r>
+      <w:r>
+        <w:rPr>
+          <w:b/>
+          <w:bCs/>
+          <w:u w:val="single"/>
+        </w:rPr>
+        <w:t>:</w:t>
+      </w:r>
+    </w:p>
+    <w:p>
+      <w:pPr>
+        <w:pStyle w:val="ListParagraph"/>
+        <w:numPr>
+          <w:ilvl w:val="0"/>
+          <w:numId w:val="2"/>
+        </w:numPr>
+      </w:pPr>
+      <w:r>
+        <w:t>Python 3.8</w:t>
+      </w:r>
+    </w:p>
+    <w:p>
+      <w:pPr>
+        <w:pStyle w:val="ListParagraph"/>
+        <w:numPr>
+          <w:ilvl w:val="0"/>
+          <w:numId w:val="2"/>
+        </w:numPr>
+      </w:pPr>
+      <w:r>
+        <w:t>PG Admin 4</w:t>
+      </w:r>
+    </w:p>
+    <w:p>
+      <w:pPr>
+        <w:pStyle w:val="ListParagraph"/>
+        <w:numPr>
+          <w:ilvl w:val="0"/>
+          <w:numId w:val="2"/>
+        </w:numPr>
+      </w:pPr>
+      <w:r>
+        <w:t>PostgresSQL</w:t>
+      </w:r>
+    </w:p>
+    <w:p>
+      <w:pPr>
+        <w:pStyle w:val="ListParagraph"/>
+        <w:numPr>
+          <w:ilvl w:val="0"/>
+          <w:numId w:val="2"/>
+        </w:numPr>
+      </w:pPr>
+      <w:r>
+        <w:t>SQL WorkBench</w:t>
+      </w:r>
+    </w:p>
+    <w:p/>
+    <w:p>
       <w:r>
         <w:t>Experian being in the financial sector</w:t>
       </w:r>
@@ -447,6 +426,7 @@
     </w:p>
     <w:p>
       <w:r>
+        <w:lastRenderedPageBreak/>
         <w:t>Additionally, we can use said data to educate and help potential borrowers to better manage credit facilities there by creating a sustainable borrowing habit that suits their needs</w:t>
       </w:r>
       <w:r>
@@ -468,7 +448,6 @@
           <w:b/>
           <w:bCs/>
         </w:rPr>
-        <w:lastRenderedPageBreak/>
         <w:t>Current and Future Technical specs for the system.</w:t>
       </w:r>
     </w:p>
@@ -479,7 +458,13 @@
     </w:p>
     <w:p>
       <w:r>
-        <w:t xml:space="preserve">The system will have more notification functionality to improve error reporting and strict data validation. For example the raw file completely has no CURRENCY supplied which makes the amounts unclear </w:t>
+        <w:t xml:space="preserve">The system will have more notification functionality to improve error reporting and strict data validation. For </w:t>
+      </w:r>
+      <w:r>
+        <w:t>example,</w:t>
+      </w:r>
+      <w:r>
+        <w:t xml:space="preserve"> the raw file completely has no CURRENCY supplied which makes the amounts unclear </w:t>
       </w:r>
       <w:r>
         <w:t>to any 3</w:t>
@@ -507,6 +492,119 @@
 <file path=word/numbering.xml><?xml version="1.0" encoding="utf-8"?>
 <w:numbering xmlns:wpc="http://schemas.microsoft.com/office/word/2010/wordprocessingCanvas" xmlns:cx="http://schemas.microsoft.com/office/drawing/2014/chartex" xmlns:cx1="http://schemas.microsoft.com/office/drawing/2015/9/8/chartex" xmlns:cx2="http://schemas.microsoft.com/office/drawing/2015/10/21/chartex" xmlns:cx3="http://schemas.microsoft.com/office/drawing/2016/5/9/chartex" xmlns:cx4="http://schemas.microsoft.com/office/drawing/2016/5/10/chartex" xmlns:cx5="http://schemas.microsoft.com/office/drawing/2016/5/11/chartex" xmlns:cx6="http://schemas.microsoft.com/office/drawing/2016/5/12/chartex" xmlns:cx7="http://schemas.microsoft.com/office/drawing/2016/5/13/chartex" xmlns:cx8="http://schemas.microsoft.com/office/drawing/2016/5/14/chartex" xmlns:mc="http://schemas.openxmlformats.org/markup-compatibility/2006" xmlns:aink="http://schemas.microsoft.com/office/drawing/2016/ink" xmlns:am3d="http://schemas.microsoft.com/office/drawing/2017/model3d" xmlns:o="urn:schemas-microsoft-com:office:office" xmlns:r="http://schemas.openxmlformats.org/officeDocument/2006/relationships" xmlns:m="http://schemas.openxmlformats.org/officeDocument/2006/math" xmlns:v="urn:schemas-microsoft-com:vml" xmlns:wp14="http://schemas.microsoft.com/office/word/2010/wordprocessingDrawing" xmlns:wp="http://schemas.openxmlformats.org/drawingml/2006/wordprocessingDrawing" xmlns:w10="urn:schemas-microsoft-com:office:word" xmlns:w="http://schemas.openxmlformats.org/wordprocessingml/2006/main" xmlns:w14="http://schemas.microsoft.com/office/word/2010/wordml" xmlns:w15="http://schemas.microsoft.com/office/word/2012/wordml" xmlns:w16cex="http://schemas.microsoft.com/office/word/2018/wordml/cex" xmlns:w16cid="http://schemas.microsoft.com/office/word/2016/wordml/cid" xmlns:w16="http://schemas.microsoft.com/office/word/2018/wordml" xmlns:w16se="http://schemas.microsoft.com/office/word/2015/wordml/symex" xmlns:wpg="http://schemas.microsoft.com/office/word/2010/wordprocessingGroup" xmlns:wpi="http://schemas.microsoft.com/office/word/2010/wordprocessingInk" xmlns:wne="http://schemas.microsoft.com/office/word/2006/wordml" xmlns:wps="http://schemas.microsoft.com/office/word/2010/wordprocessingShape" mc:Ignorable="w14 w15 w16se w16cid w16 w16cex wp14">
   <w:abstractNum w:abstractNumId="0" w15:restartNumberingAfterBreak="0">
+    <w:nsid w:val="13461E7B"/>
+    <w:multiLevelType w:val="hybridMultilevel"/>
+    <w:tmpl w:val="F9781C00"/>
+    <w:lvl w:ilvl="0" w:tplc="04090001">
+      <w:start w:val="1"/>
+      <w:numFmt w:val="bullet"/>
+      <w:lvlText w:val=""/>
+      <w:lvlJc w:val="left"/>
+      <w:pPr>
+        <w:ind w:left="720" w:hanging="360"/>
+      </w:pPr>
+      <w:rPr>
+        <w:rFonts w:ascii="Symbol" w:hAnsi="Symbol" w:hint="default"/>
+      </w:rPr>
+    </w:lvl>
+    <w:lvl w:ilvl="1" w:tplc="04090003" w:tentative="1">
+      <w:start w:val="1"/>
+      <w:numFmt w:val="bullet"/>
+      <w:lvlText w:val="o"/>
+      <w:lvlJc w:val="left"/>
+      <w:pPr>
+        <w:ind w:left="1440" w:hanging="360"/>
+      </w:pPr>
+      <w:rPr>
+        <w:rFonts w:ascii="Courier New" w:hAnsi="Courier New" w:cs="Courier New" w:hint="default"/>
+      </w:rPr>
+    </w:lvl>
+    <w:lvl w:ilvl="2" w:tplc="04090005" w:tentative="1">
+      <w:start w:val="1"/>
+      <w:numFmt w:val="bullet"/>
+      <w:lvlText w:val=""/>
+      <w:lvlJc w:val="left"/>
+      <w:pPr>
+        <w:ind w:left="2160" w:hanging="360"/>
+      </w:pPr>
+      <w:rPr>
+        <w:rFonts w:ascii="Wingdings" w:hAnsi="Wingdings" w:hint="default"/>
+      </w:rPr>
+    </w:lvl>
+    <w:lvl w:ilvl="3" w:tplc="04090001" w:tentative="1">
+      <w:start w:val="1"/>
+      <w:numFmt w:val="bullet"/>
+      <w:lvlText w:val=""/>
+      <w:lvlJc w:val="left"/>
+      <w:pPr>
+        <w:ind w:left="2880" w:hanging="360"/>
+      </w:pPr>
+      <w:rPr>
+        <w:rFonts w:ascii="Symbol" w:hAnsi="Symbol" w:hint="default"/>
+      </w:rPr>
+    </w:lvl>
+    <w:lvl w:ilvl="4" w:tplc="04090003" w:tentative="1">
+      <w:start w:val="1"/>
+      <w:numFmt w:val="bullet"/>
+      <w:lvlText w:val="o"/>
+      <w:lvlJc w:val="left"/>
+      <w:pPr>
+        <w:ind w:left="3600" w:hanging="360"/>
+      </w:pPr>
+      <w:rPr>
+        <w:rFonts w:ascii="Courier New" w:hAnsi="Courier New" w:cs="Courier New" w:hint="default"/>
+      </w:rPr>
+    </w:lvl>
+    <w:lvl w:ilvl="5" w:tplc="04090005" w:tentative="1">
+      <w:start w:val="1"/>
+      <w:numFmt w:val="bullet"/>
+      <w:lvlText w:val=""/>
+      <w:lvlJc w:val="left"/>
+      <w:pPr>
+        <w:ind w:left="4320" w:hanging="360"/>
+      </w:pPr>
+      <w:rPr>
+        <w:rFonts w:ascii="Wingdings" w:hAnsi="Wingdings" w:hint="default"/>
+      </w:rPr>
+    </w:lvl>
+    <w:lvl w:ilvl="6" w:tplc="04090001" w:tentative="1">
+      <w:start w:val="1"/>
+      <w:numFmt w:val="bullet"/>
+      <w:lvlText w:val=""/>
+      <w:lvlJc w:val="left"/>
+      <w:pPr>
+        <w:ind w:left="5040" w:hanging="360"/>
+      </w:pPr>
+      <w:rPr>
+        <w:rFonts w:ascii="Symbol" w:hAnsi="Symbol" w:hint="default"/>
+      </w:rPr>
+    </w:lvl>
+    <w:lvl w:ilvl="7" w:tplc="04090003" w:tentative="1">
+      <w:start w:val="1"/>
+      <w:numFmt w:val="bullet"/>
+      <w:lvlText w:val="o"/>
+      <w:lvlJc w:val="left"/>
+      <w:pPr>
+        <w:ind w:left="5760" w:hanging="360"/>
+      </w:pPr>
+      <w:rPr>
+        <w:rFonts w:ascii="Courier New" w:hAnsi="Courier New" w:cs="Courier New" w:hint="default"/>
+      </w:rPr>
+    </w:lvl>
+    <w:lvl w:ilvl="8" w:tplc="04090005" w:tentative="1">
+      <w:start w:val="1"/>
+      <w:numFmt w:val="bullet"/>
+      <w:lvlText w:val=""/>
+      <w:lvlJc w:val="left"/>
+      <w:pPr>
+        <w:ind w:left="6480" w:hanging="360"/>
+      </w:pPr>
+      <w:rPr>
+        <w:rFonts w:ascii="Wingdings" w:hAnsi="Wingdings" w:hint="default"/>
+      </w:rPr>
+    </w:lvl>
+  </w:abstractNum>
+  <w:abstractNum w:abstractNumId="1" w15:restartNumberingAfterBreak="0">
     <w:nsid w:val="4ECA6D09"/>
     <w:multiLevelType w:val="hybridMultilevel"/>
     <w:tmpl w:val="5F54A464"/>
@@ -620,6 +718,9 @@
     </w:lvl>
   </w:abstractNum>
   <w:num w:numId="1">
+    <w:abstractNumId w:val="1"/>
+  </w:num>
+  <w:num w:numId="2">
     <w:abstractNumId w:val="0"/>
   </w:num>
 </w:numbering>

</xml_diff>

<commit_message>
Final test and documentation update
</commit_message>
<xml_diff>
--- a/SYSTEM DOCUMENTATION/SYSTEM DOCUMENTATION.docx
+++ b/SYSTEM DOCUMENTATION/SYSTEM DOCUMENTATION.docx
@@ -500,11 +500,9 @@
     <w:p/>
     <w:p/>
     <w:p>
-      <w:proofErr w:type="spellStart"/>
-      <w:r>
-        <w:t>Github</w:t>
-      </w:r>
-      <w:proofErr w:type="spellEnd"/>
+      <w:r>
+        <w:t>GitHub</w:t>
+      </w:r>
       <w:r>
         <w:t xml:space="preserve"> repository link:</w:t>
       </w:r>

</xml_diff>